<commit_message>
Added threads to resume
</commit_message>
<xml_diff>
--- a/Rohit Mittapalli Resume.docx
+++ b/Rohit Mittapalli Resume.docx
@@ -375,24 +375,50 @@
           <w:sz w:val="18"/>
           <w:szCs w:val="21"/>
         </w:rPr>
-        <w:t xml:space="preserve">. Minor in Economics           </w:t>
-      </w:r>
-      <w:r>
-        <w:rPr>
-          <w:rFonts w:ascii="Nirmala UI" w:hAnsi="Nirmala UI" w:cs="Nirmala UI"/>
-          <w:sz w:val="18"/>
-          <w:szCs w:val="21"/>
-        </w:rPr>
-        <w:t xml:space="preserve">                                                  </w:t>
-      </w:r>
-      <w:r>
-        <w:rPr>
-          <w:rFonts w:ascii="Nirmala UI" w:eastAsia="Times New Roman" w:hAnsi="Nirmala UI" w:cs="Nirmala UI"/>
-          <w:b/>
-          <w:sz w:val="18"/>
-          <w:szCs w:val="21"/>
-        </w:rPr>
-        <w:t xml:space="preserve">                             </w:t>
+        <w:t xml:space="preserve"> (Intelligence &amp; Theory Concentrations) | M</w:t>
+      </w:r>
+      <w:r>
+        <w:rPr>
+          <w:rFonts w:ascii="Nirmala UI" w:hAnsi="Nirmala UI" w:cs="Nirmala UI"/>
+          <w:sz w:val="18"/>
+          <w:szCs w:val="21"/>
+        </w:rPr>
+        <w:t>inor in Economics</w:t>
+      </w:r>
+      <w:r>
+        <w:rPr>
+          <w:rFonts w:ascii="Nirmala UI" w:hAnsi="Nirmala UI" w:cs="Nirmala UI"/>
+          <w:sz w:val="18"/>
+          <w:szCs w:val="21"/>
+        </w:rPr>
+        <w:t xml:space="preserve"> </w:t>
+      </w:r>
+      <w:r>
+        <w:rPr>
+          <w:rFonts w:ascii="Nirmala UI" w:eastAsia="Times New Roman" w:hAnsi="Nirmala UI" w:cs="Nirmala UI"/>
+          <w:b/>
+          <w:sz w:val="18"/>
+          <w:szCs w:val="21"/>
+        </w:rPr>
+        <w:t xml:space="preserve">                 </w:t>
+      </w:r>
+      <w:r>
+        <w:rPr>
+          <w:rFonts w:ascii="Nirmala UI" w:eastAsia="Times New Roman" w:hAnsi="Nirmala UI" w:cs="Nirmala UI"/>
+          <w:b/>
+          <w:sz w:val="18"/>
+          <w:szCs w:val="21"/>
+        </w:rPr>
+        <w:t xml:space="preserve">   </w:t>
+      </w:r>
+      <w:r>
+        <w:rPr>
+          <w:rFonts w:ascii="Nirmala UI" w:eastAsia="Times New Roman" w:hAnsi="Nirmala UI" w:cs="Nirmala UI"/>
+          <w:b/>
+          <w:sz w:val="18"/>
+          <w:szCs w:val="21"/>
+        </w:rPr>
+        <w:t xml:space="preserve">     </w:t>
       </w:r>
       <w:r>
         <w:rPr>
@@ -967,7 +993,23 @@
           <w:sz w:val="18"/>
           <w:szCs w:val="21"/>
         </w:rPr>
-        <w:t xml:space="preserve">                   </w:t>
+        <w:t xml:space="preserve"> </w:t>
+      </w:r>
+      <w:r>
+        <w:rPr>
+          <w:rFonts w:ascii="Nirmala UI" w:eastAsia="Times New Roman" w:hAnsi="Nirmala UI" w:cs="Nirmala UI"/>
+          <w:sz w:val="18"/>
+          <w:szCs w:val="21"/>
+        </w:rPr>
+        <w:t>Team</w:t>
+      </w:r>
+      <w:r>
+        <w:rPr>
+          <w:rFonts w:ascii="Nirmala UI" w:eastAsia="Times New Roman" w:hAnsi="Nirmala UI" w:cs="Nirmala UI"/>
+          <w:sz w:val="18"/>
+          <w:szCs w:val="21"/>
+        </w:rPr>
+        <w:t xml:space="preserve">         </w:t>
       </w:r>
       <w:r>
         <w:rPr>
@@ -1378,7 +1420,18 @@
           <w:sz w:val="18"/>
           <w:szCs w:val="21"/>
         </w:rPr>
-        <w:t>Atlanta, GA</w:t>
+        <w:t>A</w:t>
+      </w:r>
+      <w:bookmarkStart w:id="0" w:name="_GoBack"/>
+      <w:bookmarkEnd w:id="0"/>
+      <w:r>
+        <w:rPr>
+          <w:rFonts w:ascii="Nirmala UI" w:eastAsia="Times New Roman" w:hAnsi="Nirmala UI" w:cs="Nirmala UI"/>
+          <w:i/>
+          <w:sz w:val="18"/>
+          <w:szCs w:val="21"/>
+        </w:rPr>
+        <w:t>tlanta, GA</w:t>
       </w:r>
     </w:p>
     <w:p>
@@ -1958,8 +2011,6 @@
         </w:rPr>
         <w:t>at the</w:t>
       </w:r>
-      <w:bookmarkStart w:id="0" w:name="_GoBack"/>
-      <w:bookmarkEnd w:id="0"/>
       <w:r>
         <w:rPr>
           <w:rFonts w:ascii="Nirmala UI" w:eastAsia="Times New Roman" w:hAnsi="Nirmala UI" w:cs="Nirmala UI"/>
@@ -2232,25 +2283,14 @@
           <w:szCs w:val="21"/>
         </w:rPr>
       </w:pPr>
-      <w:proofErr w:type="spellStart"/>
-      <w:r>
-        <w:rPr>
-          <w:rFonts w:ascii="Nirmala UI" w:eastAsia="Times New Roman" w:hAnsi="Nirmala UI" w:cs="Nirmala UI"/>
-          <w:b/>
-          <w:sz w:val="18"/>
-          <w:szCs w:val="21"/>
-        </w:rPr>
-        <w:t>WeLocate</w:t>
-      </w:r>
-      <w:proofErr w:type="spellEnd"/>
-      <w:r>
-        <w:rPr>
-          <w:rFonts w:ascii="Nirmala UI" w:eastAsia="Times New Roman" w:hAnsi="Nirmala UI" w:cs="Nirmala UI"/>
-          <w:b/>
-          <w:sz w:val="18"/>
-          <w:szCs w:val="21"/>
-        </w:rPr>
-        <w:t>—</w:t>
+      <w:r>
+        <w:rPr>
+          <w:rFonts w:ascii="Nirmala UI" w:eastAsia="Times New Roman" w:hAnsi="Nirmala UI" w:cs="Nirmala UI"/>
+          <w:b/>
+          <w:sz w:val="18"/>
+          <w:szCs w:val="21"/>
+        </w:rPr>
+        <w:t>WeLocate—</w:t>
       </w:r>
       <w:proofErr w:type="spellStart"/>
       <w:r>

</xml_diff>